<commit_message>
from wangyingchen at 20200116
</commit_message>
<xml_diff>
--- a/Redis/Redis学习笔记/10.redis利用hash存储节约内存.docx
+++ b/Redis/Redis学习笔记/10.redis利用hash存储节约内存.docx
@@ -3,6 +3,9 @@
 <w:document xmlns:wpc="http://schemas.microsoft.com/office/word/2010/wordprocessingCanvas" xmlns:mc="http://schemas.openxmlformats.org/markup-compatibility/2006" xmlns:o="urn:schemas-microsoft-com:office:office" xmlns:r="http://schemas.openxmlformats.org/officeDocument/2006/relationships" xmlns:m="http://schemas.openxmlformats.org/officeDocument/2006/math" xmlns:v="urn:schemas-microsoft-com:vml" xmlns:wp14="http://schemas.microsoft.com/office/word/2010/wordprocessingDrawing" xmlns:wp="http://schemas.openxmlformats.org/drawingml/2006/wordprocessingDrawing" xmlns:w10="urn:schemas-microsoft-com:office:word" xmlns:w="http://schemas.openxmlformats.org/wordprocessingml/2006/main" xmlns:w14="http://schemas.microsoft.com/office/word/2010/wordml" xmlns:w15="http://schemas.microsoft.com/office/word/2012/wordml" xmlns:wpg="http://schemas.microsoft.com/office/word/2010/wordprocessingGroup" xmlns:wpi="http://schemas.microsoft.com/office/word/2010/wordprocessingInk" xmlns:wne="http://schemas.microsoft.com/office/word/2006/wordml" xmlns:wps="http://schemas.microsoft.com/office/word/2010/wordprocessingShape" mc:Ignorable="w14 w15 wp14">
   <w:body>
     <w:p>
+      <w:pPr>
+        <w:pStyle w:val="1"/>
+      </w:pPr>
       <w:proofErr w:type="spellStart"/>
       <w:r>
         <w:rPr>
@@ -34,6 +37,9 @@
       </w:r>
     </w:p>
     <w:p>
+      <w:pPr>
+        <w:ind w:firstLineChars="200" w:firstLine="420"/>
+      </w:pPr>
       <w:r>
         <w:t>Instagram</w:t>
       </w:r>
@@ -167,6 +173,9 @@
       </w:r>
     </w:p>
     <w:p>
+      <w:pPr>
+        <w:ind w:firstLineChars="200" w:firstLine="420"/>
+      </w:pPr>
       <w:r>
         <w:rPr>
           <w:rFonts w:hint="eastAsia"/>
@@ -420,6 +429,9 @@
       </w:r>
     </w:p>
     <w:p>
+      <w:pPr>
+        <w:ind w:firstLineChars="200" w:firstLine="420"/>
+      </w:pPr>
       <w:r>
         <w:t>Instagram</w:t>
       </w:r>
@@ -513,8 +525,6 @@
       <w:r>
         <w:t>，所以不必为这些用不到的功能去选择维护一个数据库。</w:t>
       </w:r>
-    </w:p>
-    <w:p>
       <w:r>
         <w:rPr>
           <w:rFonts w:hint="eastAsia"/>
@@ -562,7 +572,38 @@
         <w:t>个</w:t>
       </w:r>
       <w:r>
-        <w:t>支持持久化的内存数据库，所有的数据都被存储在内存中（</w:t>
+        <w:rPr>
+          <w:b/>
+          <w:u w:val="single"/>
+        </w:rPr>
+        <w:t>支持持久化</w:t>
+      </w:r>
+      <w:r>
+        <w:rPr>
+          <w:u w:val="single"/>
+        </w:rPr>
+        <w:t>的</w:t>
+      </w:r>
+      <w:r>
+        <w:rPr>
+          <w:b/>
+          <w:u w:val="single"/>
+        </w:rPr>
+        <w:t>内存数据库</w:t>
+      </w:r>
+      <w:r>
+        <w:t>，</w:t>
+      </w:r>
+      <w:bookmarkStart w:id="0" w:name="_GoBack"/>
+      <w:r>
+        <w:rPr>
+          <w:u w:val="single"/>
+        </w:rPr>
+        <w:t>所有的数据都被存储在内存中</w:t>
+      </w:r>
+      <w:bookmarkEnd w:id="0"/>
+      <w:r>
+        <w:t>（</w:t>
       </w:r>
       <w:r>
         <w:rPr>
@@ -2381,7 +2422,11 @@
       </w:r>
       <w:proofErr w:type="gramEnd"/>
       <w:r>
-        <w:t>数字，其次是将</w:t>
+        <w:t>数字，其次是</w:t>
+      </w:r>
+      <w:r>
+        <w:lastRenderedPageBreak/>
+        <w:t>将</w:t>
       </w:r>
       <w:r>
         <w:rPr>
@@ -2452,7 +2497,6 @@
           <w:rFonts w:hint="eastAsia"/>
           <w:noProof/>
         </w:rPr>
-        <w:lastRenderedPageBreak/>
         <mc:AlternateContent>
           <mc:Choice Requires="wpc">
             <w:drawing>
@@ -2675,7 +2719,7 @@
                                 <w:ind w:left="120"/>
                                 <w:jc w:val="left"/>
                                 <w:rPr>
-                                  <w:rFonts w:ascii="Consolas" w:eastAsia="微软雅黑" w:hAnsi="Consolas" w:cs="Consolas" w:hint="eastAsia"/>
+                                  <w:rFonts w:ascii="Consolas" w:eastAsia="微软雅黑" w:hAnsi="Consolas" w:cs="Consolas"/>
                                   <w:color w:val="333333"/>
                                   <w:kern w:val="0"/>
                                   <w:szCs w:val="21"/>
@@ -3189,7 +3233,7 @@
                                 <w:ind w:left="120"/>
                                 <w:jc w:val="left"/>
                                 <w:rPr>
-                                  <w:rFonts w:ascii="Consolas" w:eastAsia="微软雅黑" w:hAnsi="Consolas" w:cs="Consolas" w:hint="eastAsia"/>
+                                  <w:rFonts w:ascii="Consolas" w:eastAsia="微软雅黑" w:hAnsi="Consolas" w:cs="Consolas"/>
                                   <w:color w:val="333333"/>
                                   <w:kern w:val="0"/>
                                   <w:szCs w:val="21"/>
@@ -3413,11 +3457,6 @@
             <w:tcW w:w="2074" w:type="dxa"/>
           </w:tcPr>
           <w:p>
-            <w:pPr>
-              <w:rPr>
-                <w:rFonts w:hint="eastAsia"/>
-              </w:rPr>
-            </w:pPr>
             <w:r>
               <w:rPr>
                 <w:rFonts w:hint="eastAsia"/>
@@ -3434,11 +3473,6 @@
             <w:tcW w:w="2074" w:type="dxa"/>
           </w:tcPr>
           <w:p>
-            <w:pPr>
-              <w:rPr>
-                <w:rFonts w:hint="eastAsia"/>
-              </w:rPr>
-            </w:pPr>
             <w:r>
               <w:rPr>
                 <w:rFonts w:hint="eastAsia"/>
@@ -3470,11 +3504,6 @@
             <w:tcW w:w="2074" w:type="dxa"/>
           </w:tcPr>
           <w:p>
-            <w:pPr>
-              <w:rPr>
-                <w:rFonts w:hint="eastAsia"/>
-              </w:rPr>
-            </w:pPr>
             <w:r>
               <w:rPr>
                 <w:rFonts w:hint="eastAsia"/>
@@ -3512,11 +3541,6 @@
             <w:tcW w:w="2074" w:type="dxa"/>
           </w:tcPr>
           <w:p>
-            <w:pPr>
-              <w:rPr>
-                <w:rFonts w:hint="eastAsia"/>
-              </w:rPr>
-            </w:pPr>
             <w:r>
               <w:rPr>
                 <w:rFonts w:hint="eastAsia"/>
@@ -3540,11 +3564,6 @@
             <w:tcW w:w="2074" w:type="dxa"/>
           </w:tcPr>
           <w:p>
-            <w:pPr>
-              <w:rPr>
-                <w:rFonts w:hint="eastAsia"/>
-              </w:rPr>
-            </w:pPr>
             <w:r>
               <w:rPr>
                 <w:rFonts w:hint="eastAsia"/>
@@ -3558,11 +3577,6 @@
             <w:tcW w:w="2074" w:type="dxa"/>
           </w:tcPr>
           <w:p>
-            <w:pPr>
-              <w:rPr>
-                <w:rFonts w:hint="eastAsia"/>
-              </w:rPr>
-            </w:pPr>
             <w:r>
               <w:rPr>
                 <w:rFonts w:hint="eastAsia"/>
@@ -3576,11 +3590,6 @@
             <w:tcW w:w="2074" w:type="dxa"/>
           </w:tcPr>
           <w:p>
-            <w:pPr>
-              <w:rPr>
-                <w:rFonts w:hint="eastAsia"/>
-              </w:rPr>
-            </w:pPr>
             <w:r>
               <w:rPr>
                 <w:rFonts w:hint="eastAsia"/>
@@ -3593,13 +3602,7 @@
           <w:tcPr>
             <w:tcW w:w="2074" w:type="dxa"/>
           </w:tcPr>
-          <w:p>
-            <w:pPr>
-              <w:rPr>
-                <w:rFonts w:hint="eastAsia"/>
-              </w:rPr>
-            </w:pPr>
-          </w:p>
+          <w:p/>
         </w:tc>
       </w:tr>
       <w:tr>
@@ -3608,11 +3611,6 @@
             <w:tcW w:w="2074" w:type="dxa"/>
           </w:tcPr>
           <w:p>
-            <w:pPr>
-              <w:rPr>
-                <w:rFonts w:hint="eastAsia"/>
-              </w:rPr>
-            </w:pPr>
             <w:r>
               <w:rPr>
                 <w:rFonts w:hint="eastAsia"/>
@@ -3626,11 +3624,6 @@
             <w:tcW w:w="2074" w:type="dxa"/>
           </w:tcPr>
           <w:p>
-            <w:pPr>
-              <w:rPr>
-                <w:rFonts w:hint="eastAsia"/>
-              </w:rPr>
-            </w:pPr>
             <w:r>
               <w:rPr>
                 <w:rFonts w:hint="eastAsia"/>
@@ -3644,11 +3637,6 @@
             <w:tcW w:w="2074" w:type="dxa"/>
           </w:tcPr>
           <w:p>
-            <w:pPr>
-              <w:rPr>
-                <w:rFonts w:hint="eastAsia"/>
-              </w:rPr>
-            </w:pPr>
             <w:r>
               <w:rPr>
                 <w:rFonts w:hint="eastAsia"/>
@@ -3661,13 +3649,7 @@
           <w:tcPr>
             <w:tcW w:w="2074" w:type="dxa"/>
           </w:tcPr>
-          <w:p>
-            <w:pPr>
-              <w:rPr>
-                <w:rFonts w:hint="eastAsia"/>
-              </w:rPr>
-            </w:pPr>
-          </w:p>
+          <w:p/>
         </w:tc>
       </w:tr>
       <w:tr>
@@ -3676,11 +3658,6 @@
             <w:tcW w:w="2074" w:type="dxa"/>
           </w:tcPr>
           <w:p>
-            <w:pPr>
-              <w:rPr>
-                <w:rFonts w:hint="eastAsia"/>
-              </w:rPr>
-            </w:pPr>
             <w:r>
               <w:rPr>
                 <w:rFonts w:hint="eastAsia"/>
@@ -3694,11 +3671,6 @@
             <w:tcW w:w="2074" w:type="dxa"/>
           </w:tcPr>
           <w:p>
-            <w:pPr>
-              <w:rPr>
-                <w:rFonts w:hint="eastAsia"/>
-              </w:rPr>
-            </w:pPr>
             <w:r>
               <w:rPr>
                 <w:rFonts w:hint="eastAsia"/>
@@ -3712,11 +3684,6 @@
             <w:tcW w:w="2074" w:type="dxa"/>
           </w:tcPr>
           <w:p>
-            <w:pPr>
-              <w:rPr>
-                <w:rFonts w:hint="eastAsia"/>
-              </w:rPr>
-            </w:pPr>
             <w:r>
               <w:rPr>
                 <w:rFonts w:hint="eastAsia"/>
@@ -3729,13 +3696,7 @@
           <w:tcPr>
             <w:tcW w:w="2074" w:type="dxa"/>
           </w:tcPr>
-          <w:p>
-            <w:pPr>
-              <w:rPr>
-                <w:rFonts w:hint="eastAsia"/>
-              </w:rPr>
-            </w:pPr>
-          </w:p>
+          <w:p/>
         </w:tc>
       </w:tr>
       <w:tr>
@@ -3744,11 +3705,6 @@
             <w:tcW w:w="2074" w:type="dxa"/>
           </w:tcPr>
           <w:p>
-            <w:pPr>
-              <w:rPr>
-                <w:rFonts w:hint="eastAsia"/>
-              </w:rPr>
-            </w:pPr>
             <w:r>
               <w:rPr>
                 <w:rFonts w:hint="eastAsia"/>
@@ -3762,11 +3718,6 @@
             <w:tcW w:w="2074" w:type="dxa"/>
           </w:tcPr>
           <w:p>
-            <w:pPr>
-              <w:rPr>
-                <w:rFonts w:hint="eastAsia"/>
-              </w:rPr>
-            </w:pPr>
             <w:r>
               <w:rPr>
                 <w:rFonts w:hint="eastAsia"/>
@@ -3780,11 +3731,6 @@
             <w:tcW w:w="2074" w:type="dxa"/>
           </w:tcPr>
           <w:p>
-            <w:pPr>
-              <w:rPr>
-                <w:rFonts w:hint="eastAsia"/>
-              </w:rPr>
-            </w:pPr>
             <w:r>
               <w:rPr>
                 <w:rFonts w:hint="eastAsia"/>
@@ -3797,13 +3743,7 @@
           <w:tcPr>
             <w:tcW w:w="2074" w:type="dxa"/>
           </w:tcPr>
-          <w:p>
-            <w:pPr>
-              <w:rPr>
-                <w:rFonts w:hint="eastAsia"/>
-              </w:rPr>
-            </w:pPr>
-          </w:p>
+          <w:p/>
         </w:tc>
       </w:tr>
       <w:tr>
@@ -3812,11 +3752,6 @@
             <w:tcW w:w="2074" w:type="dxa"/>
           </w:tcPr>
           <w:p>
-            <w:pPr>
-              <w:rPr>
-                <w:rFonts w:hint="eastAsia"/>
-              </w:rPr>
-            </w:pPr>
             <w:r>
               <w:rPr>
                 <w:rFonts w:hint="eastAsia"/>
@@ -3830,11 +3765,6 @@
             <w:tcW w:w="2074" w:type="dxa"/>
           </w:tcPr>
           <w:p>
-            <w:pPr>
-              <w:rPr>
-                <w:rFonts w:hint="eastAsia"/>
-              </w:rPr>
-            </w:pPr>
             <w:r>
               <w:rPr>
                 <w:rFonts w:hint="eastAsia"/>
@@ -3848,11 +3778,6 @@
             <w:tcW w:w="2074" w:type="dxa"/>
           </w:tcPr>
           <w:p>
-            <w:pPr>
-              <w:rPr>
-                <w:rFonts w:hint="eastAsia"/>
-              </w:rPr>
-            </w:pPr>
             <w:r>
               <w:rPr>
                 <w:rFonts w:hint="eastAsia"/>
@@ -3865,13 +3790,7 @@
           <w:tcPr>
             <w:tcW w:w="2074" w:type="dxa"/>
           </w:tcPr>
-          <w:p>
-            <w:pPr>
-              <w:rPr>
-                <w:rFonts w:hint="eastAsia"/>
-              </w:rPr>
-            </w:pPr>
-          </w:p>
+          <w:p/>
         </w:tc>
       </w:tr>
       <w:tr>
@@ -3880,11 +3799,6 @@
             <w:tcW w:w="2074" w:type="dxa"/>
           </w:tcPr>
           <w:p>
-            <w:pPr>
-              <w:rPr>
-                <w:rFonts w:hint="eastAsia"/>
-              </w:rPr>
-            </w:pPr>
             <w:r>
               <w:rPr>
                 <w:rFonts w:hint="eastAsia"/>
@@ -3898,11 +3812,6 @@
             <w:tcW w:w="2074" w:type="dxa"/>
           </w:tcPr>
           <w:p>
-            <w:pPr>
-              <w:rPr>
-                <w:rFonts w:hint="eastAsia"/>
-              </w:rPr>
-            </w:pPr>
             <w:r>
               <w:rPr>
                 <w:rFonts w:hint="eastAsia"/>
@@ -3916,11 +3825,6 @@
             <w:tcW w:w="2074" w:type="dxa"/>
           </w:tcPr>
           <w:p>
-            <w:pPr>
-              <w:rPr>
-                <w:rFonts w:hint="eastAsia"/>
-              </w:rPr>
-            </w:pPr>
             <w:r>
               <w:rPr>
                 <w:rFonts w:hint="eastAsia"/>
@@ -3934,11 +3838,6 @@
             <w:tcW w:w="2074" w:type="dxa"/>
           </w:tcPr>
           <w:p>
-            <w:pPr>
-              <w:rPr>
-                <w:rFonts w:hint="eastAsia"/>
-              </w:rPr>
-            </w:pPr>
             <w:r>
               <w:rPr>
                 <w:rFonts w:hint="eastAsia"/>
@@ -3954,11 +3853,6 @@
             <w:tcW w:w="2074" w:type="dxa"/>
           </w:tcPr>
           <w:p>
-            <w:pPr>
-              <w:rPr>
-                <w:rFonts w:hint="eastAsia"/>
-              </w:rPr>
-            </w:pPr>
             <w:r>
               <w:rPr>
                 <w:rFonts w:hint="eastAsia"/>
@@ -3972,11 +3866,6 @@
             <w:tcW w:w="2074" w:type="dxa"/>
           </w:tcPr>
           <w:p>
-            <w:pPr>
-              <w:rPr>
-                <w:rFonts w:hint="eastAsia"/>
-              </w:rPr>
-            </w:pPr>
             <w:r>
               <w:rPr>
                 <w:rFonts w:hint="eastAsia"/>
@@ -3990,11 +3879,6 @@
             <w:tcW w:w="2074" w:type="dxa"/>
           </w:tcPr>
           <w:p>
-            <w:pPr>
-              <w:rPr>
-                <w:rFonts w:hint="eastAsia"/>
-              </w:rPr>
-            </w:pPr>
             <w:r>
               <w:rPr>
                 <w:rFonts w:hint="eastAsia"/>
@@ -4008,11 +3892,6 @@
             <w:tcW w:w="2074" w:type="dxa"/>
           </w:tcPr>
           <w:p>
-            <w:pPr>
-              <w:rPr>
-                <w:rFonts w:hint="eastAsia"/>
-              </w:rPr>
-            </w:pPr>
             <w:r>
               <w:rPr>
                 <w:rFonts w:hint="eastAsia"/>
@@ -4229,7 +4108,7 @@
                                 <w:ind w:left="120"/>
                                 <w:jc w:val="left"/>
                                 <w:rPr>
-                                  <w:rFonts w:ascii="Consolas" w:eastAsia="微软雅黑" w:hAnsi="Consolas" w:cs="Consolas" w:hint="eastAsia"/>
+                                  <w:rFonts w:ascii="Consolas" w:eastAsia="微软雅黑" w:hAnsi="Consolas" w:cs="Consolas"/>
                                   <w:color w:val="333333"/>
                                   <w:kern w:val="0"/>
                                   <w:szCs w:val="21"/>
@@ -4466,11 +4345,6 @@
             <w:tcW w:w="2074" w:type="dxa"/>
           </w:tcPr>
           <w:p>
-            <w:pPr>
-              <w:rPr>
-                <w:rFonts w:hint="eastAsia"/>
-              </w:rPr>
-            </w:pPr>
             <w:r>
               <w:rPr>
                 <w:rFonts w:hint="eastAsia"/>
@@ -4487,11 +4361,6 @@
             <w:tcW w:w="2074" w:type="dxa"/>
           </w:tcPr>
           <w:p>
-            <w:pPr>
-              <w:rPr>
-                <w:rFonts w:hint="eastAsia"/>
-              </w:rPr>
-            </w:pPr>
             <w:r>
               <w:rPr>
                 <w:rFonts w:hint="eastAsia"/>
@@ -4523,11 +4392,6 @@
             <w:tcW w:w="2074" w:type="dxa"/>
           </w:tcPr>
           <w:p>
-            <w:pPr>
-              <w:rPr>
-                <w:rFonts w:hint="eastAsia"/>
-              </w:rPr>
-            </w:pPr>
             <w:r>
               <w:rPr>
                 <w:rFonts w:hint="eastAsia"/>
@@ -4553,11 +4417,6 @@
             <w:tcW w:w="2074" w:type="dxa"/>
           </w:tcPr>
           <w:p>
-            <w:pPr>
-              <w:rPr>
-                <w:rFonts w:hint="eastAsia"/>
-              </w:rPr>
-            </w:pPr>
             <w:r>
               <w:rPr>
                 <w:rFonts w:hint="eastAsia"/>
@@ -4579,11 +4438,6 @@
             <w:tcW w:w="2074" w:type="dxa"/>
           </w:tcPr>
           <w:p>
-            <w:pPr>
-              <w:rPr>
-                <w:rFonts w:hint="eastAsia"/>
-              </w:rPr>
-            </w:pPr>
             <w:r>
               <w:rPr>
                 <w:rFonts w:hint="eastAsia"/>
@@ -4597,11 +4451,6 @@
             <w:tcW w:w="2074" w:type="dxa"/>
           </w:tcPr>
           <w:p>
-            <w:pPr>
-              <w:rPr>
-                <w:rFonts w:hint="eastAsia"/>
-              </w:rPr>
-            </w:pPr>
             <w:r>
               <w:rPr>
                 <w:rFonts w:hint="eastAsia"/>
@@ -4615,11 +4464,6 @@
             <w:tcW w:w="2074" w:type="dxa"/>
           </w:tcPr>
           <w:p>
-            <w:pPr>
-              <w:rPr>
-                <w:rFonts w:hint="eastAsia"/>
-              </w:rPr>
-            </w:pPr>
             <w:r>
               <w:rPr>
                 <w:rFonts w:hint="eastAsia"/>
@@ -4632,13 +4476,7 @@
           <w:tcPr>
             <w:tcW w:w="2074" w:type="dxa"/>
           </w:tcPr>
-          <w:p>
-            <w:pPr>
-              <w:rPr>
-                <w:rFonts w:hint="eastAsia"/>
-              </w:rPr>
-            </w:pPr>
-          </w:p>
+          <w:p/>
         </w:tc>
       </w:tr>
       <w:tr>
@@ -4647,11 +4485,6 @@
             <w:tcW w:w="2074" w:type="dxa"/>
           </w:tcPr>
           <w:p>
-            <w:pPr>
-              <w:rPr>
-                <w:rFonts w:hint="eastAsia"/>
-              </w:rPr>
-            </w:pPr>
             <w:r>
               <w:rPr>
                 <w:rFonts w:hint="eastAsia"/>
@@ -4665,11 +4498,6 @@
             <w:tcW w:w="2074" w:type="dxa"/>
           </w:tcPr>
           <w:p>
-            <w:pPr>
-              <w:rPr>
-                <w:rFonts w:hint="eastAsia"/>
-              </w:rPr>
-            </w:pPr>
             <w:r>
               <w:rPr>
                 <w:rFonts w:hint="eastAsia"/>
@@ -4683,11 +4511,6 @@
             <w:tcW w:w="2074" w:type="dxa"/>
           </w:tcPr>
           <w:p>
-            <w:pPr>
-              <w:rPr>
-                <w:rFonts w:hint="eastAsia"/>
-              </w:rPr>
-            </w:pPr>
             <w:r>
               <w:rPr>
                 <w:rFonts w:hint="eastAsia"/>
@@ -4700,13 +4523,7 @@
           <w:tcPr>
             <w:tcW w:w="2074" w:type="dxa"/>
           </w:tcPr>
-          <w:p>
-            <w:pPr>
-              <w:rPr>
-                <w:rFonts w:hint="eastAsia"/>
-              </w:rPr>
-            </w:pPr>
-          </w:p>
+          <w:p/>
         </w:tc>
       </w:tr>
       <w:tr>
@@ -4715,11 +4532,6 @@
             <w:tcW w:w="2074" w:type="dxa"/>
           </w:tcPr>
           <w:p>
-            <w:pPr>
-              <w:rPr>
-                <w:rFonts w:hint="eastAsia"/>
-              </w:rPr>
-            </w:pPr>
             <w:r>
               <w:rPr>
                 <w:rFonts w:hint="eastAsia"/>
@@ -4733,11 +4545,6 @@
             <w:tcW w:w="2074" w:type="dxa"/>
           </w:tcPr>
           <w:p>
-            <w:pPr>
-              <w:rPr>
-                <w:rFonts w:hint="eastAsia"/>
-              </w:rPr>
-            </w:pPr>
             <w:r>
               <w:rPr>
                 <w:rFonts w:hint="eastAsia"/>
@@ -4751,11 +4558,6 @@
             <w:tcW w:w="2074" w:type="dxa"/>
           </w:tcPr>
           <w:p>
-            <w:pPr>
-              <w:rPr>
-                <w:rFonts w:hint="eastAsia"/>
-              </w:rPr>
-            </w:pPr>
             <w:r>
               <w:rPr>
                 <w:rFonts w:hint="eastAsia"/>
@@ -4768,13 +4570,7 @@
           <w:tcPr>
             <w:tcW w:w="2074" w:type="dxa"/>
           </w:tcPr>
-          <w:p>
-            <w:pPr>
-              <w:rPr>
-                <w:rFonts w:hint="eastAsia"/>
-              </w:rPr>
-            </w:pPr>
-          </w:p>
+          <w:p/>
         </w:tc>
       </w:tr>
       <w:tr>
@@ -4783,11 +4579,6 @@
             <w:tcW w:w="2074" w:type="dxa"/>
           </w:tcPr>
           <w:p>
-            <w:pPr>
-              <w:rPr>
-                <w:rFonts w:hint="eastAsia"/>
-              </w:rPr>
-            </w:pPr>
             <w:r>
               <w:rPr>
                 <w:rFonts w:hint="eastAsia"/>
@@ -4801,11 +4592,6 @@
             <w:tcW w:w="2074" w:type="dxa"/>
           </w:tcPr>
           <w:p>
-            <w:pPr>
-              <w:rPr>
-                <w:rFonts w:hint="eastAsia"/>
-              </w:rPr>
-            </w:pPr>
             <w:r>
               <w:rPr>
                 <w:rFonts w:hint="eastAsia"/>
@@ -4819,11 +4605,6 @@
             <w:tcW w:w="2074" w:type="dxa"/>
           </w:tcPr>
           <w:p>
-            <w:pPr>
-              <w:rPr>
-                <w:rFonts w:hint="eastAsia"/>
-              </w:rPr>
-            </w:pPr>
             <w:r>
               <w:rPr>
                 <w:rFonts w:hint="eastAsia"/>
@@ -4836,13 +4617,7 @@
           <w:tcPr>
             <w:tcW w:w="2074" w:type="dxa"/>
           </w:tcPr>
-          <w:p>
-            <w:pPr>
-              <w:rPr>
-                <w:rFonts w:hint="eastAsia"/>
-              </w:rPr>
-            </w:pPr>
-          </w:p>
+          <w:p/>
         </w:tc>
       </w:tr>
       <w:tr>
@@ -4851,11 +4626,6 @@
             <w:tcW w:w="2074" w:type="dxa"/>
           </w:tcPr>
           <w:p>
-            <w:pPr>
-              <w:rPr>
-                <w:rFonts w:hint="eastAsia"/>
-              </w:rPr>
-            </w:pPr>
             <w:r>
               <w:rPr>
                 <w:rFonts w:hint="eastAsia"/>
@@ -4869,11 +4639,6 @@
             <w:tcW w:w="2074" w:type="dxa"/>
           </w:tcPr>
           <w:p>
-            <w:pPr>
-              <w:rPr>
-                <w:rFonts w:hint="eastAsia"/>
-              </w:rPr>
-            </w:pPr>
             <w:r>
               <w:rPr>
                 <w:rFonts w:hint="eastAsia"/>
@@ -4887,11 +4652,6 @@
             <w:tcW w:w="2074" w:type="dxa"/>
           </w:tcPr>
           <w:p>
-            <w:pPr>
-              <w:rPr>
-                <w:rFonts w:hint="eastAsia"/>
-              </w:rPr>
-            </w:pPr>
             <w:r>
               <w:rPr>
                 <w:rFonts w:hint="eastAsia"/>
@@ -4904,13 +4664,7 @@
           <w:tcPr>
             <w:tcW w:w="2074" w:type="dxa"/>
           </w:tcPr>
-          <w:p>
-            <w:pPr>
-              <w:rPr>
-                <w:rFonts w:hint="eastAsia"/>
-              </w:rPr>
-            </w:pPr>
-          </w:p>
+          <w:p/>
         </w:tc>
       </w:tr>
       <w:tr>
@@ -4919,11 +4673,6 @@
             <w:tcW w:w="2074" w:type="dxa"/>
           </w:tcPr>
           <w:p>
-            <w:pPr>
-              <w:rPr>
-                <w:rFonts w:hint="eastAsia"/>
-              </w:rPr>
-            </w:pPr>
             <w:r>
               <w:rPr>
                 <w:rFonts w:hint="eastAsia"/>
@@ -4937,11 +4686,6 @@
             <w:tcW w:w="2074" w:type="dxa"/>
           </w:tcPr>
           <w:p>
-            <w:pPr>
-              <w:rPr>
-                <w:rFonts w:hint="eastAsia"/>
-              </w:rPr>
-            </w:pPr>
             <w:r>
               <w:rPr>
                 <w:rFonts w:hint="eastAsia"/>
@@ -4955,11 +4699,6 @@
             <w:tcW w:w="2074" w:type="dxa"/>
           </w:tcPr>
           <w:p>
-            <w:pPr>
-              <w:rPr>
-                <w:rFonts w:hint="eastAsia"/>
-              </w:rPr>
-            </w:pPr>
             <w:r>
               <w:rPr>
                 <w:rFonts w:hint="eastAsia"/>
@@ -4973,11 +4712,6 @@
             <w:tcW w:w="2074" w:type="dxa"/>
           </w:tcPr>
           <w:p>
-            <w:pPr>
-              <w:rPr>
-                <w:rFonts w:hint="eastAsia"/>
-              </w:rPr>
-            </w:pPr>
             <w:r>
               <w:rPr>
                 <w:rFonts w:hint="eastAsia"/>
@@ -4993,11 +4727,6 @@
             <w:tcW w:w="2074" w:type="dxa"/>
           </w:tcPr>
           <w:p>
-            <w:pPr>
-              <w:rPr>
-                <w:rFonts w:hint="eastAsia"/>
-              </w:rPr>
-            </w:pPr>
             <w:r>
               <w:rPr>
                 <w:rFonts w:hint="eastAsia"/>
@@ -5011,11 +4740,6 @@
             <w:tcW w:w="2074" w:type="dxa"/>
           </w:tcPr>
           <w:p>
-            <w:pPr>
-              <w:rPr>
-                <w:rFonts w:hint="eastAsia"/>
-              </w:rPr>
-            </w:pPr>
             <w:r>
               <w:rPr>
                 <w:rFonts w:hint="eastAsia"/>
@@ -5029,11 +4753,6 @@
             <w:tcW w:w="2074" w:type="dxa"/>
           </w:tcPr>
           <w:p>
-            <w:pPr>
-              <w:rPr>
-                <w:rFonts w:hint="eastAsia"/>
-              </w:rPr>
-            </w:pPr>
             <w:r>
               <w:rPr>
                 <w:rFonts w:hint="eastAsia"/>
@@ -5047,11 +4766,6 @@
             <w:tcW w:w="2074" w:type="dxa"/>
           </w:tcPr>
           <w:p>
-            <w:pPr>
-              <w:rPr>
-                <w:rFonts w:hint="eastAsia"/>
-              </w:rPr>
-            </w:pPr>
             <w:r>
               <w:rPr>
                 <w:rFonts w:hint="eastAsia"/>
@@ -5067,11 +4781,6 @@
             <w:tcW w:w="2074" w:type="dxa"/>
           </w:tcPr>
           <w:p>
-            <w:pPr>
-              <w:rPr>
-                <w:rFonts w:hint="eastAsia"/>
-              </w:rPr>
-            </w:pPr>
             <w:r>
               <w:rPr>
                 <w:rFonts w:hint="eastAsia"/>
@@ -5085,11 +4794,6 @@
             <w:tcW w:w="2074" w:type="dxa"/>
           </w:tcPr>
           <w:p>
-            <w:pPr>
-              <w:rPr>
-                <w:rFonts w:hint="eastAsia"/>
-              </w:rPr>
-            </w:pPr>
             <w:r>
               <w:rPr>
                 <w:rFonts w:hint="eastAsia"/>
@@ -5103,11 +4807,6 @@
             <w:tcW w:w="2074" w:type="dxa"/>
           </w:tcPr>
           <w:p>
-            <w:pPr>
-              <w:rPr>
-                <w:rFonts w:hint="eastAsia"/>
-              </w:rPr>
-            </w:pPr>
             <w:r>
               <w:rPr>
                 <w:rFonts w:hint="eastAsia"/>
@@ -5120,13 +4819,7 @@
           <w:tcPr>
             <w:tcW w:w="2074" w:type="dxa"/>
           </w:tcPr>
-          <w:p>
-            <w:pPr>
-              <w:rPr>
-                <w:rFonts w:hint="eastAsia"/>
-              </w:rPr>
-            </w:pPr>
-          </w:p>
+          <w:p/>
         </w:tc>
       </w:tr>
     </w:tbl>
@@ -5351,7 +5044,7 @@
                                 <w:ind w:left="120"/>
                                 <w:jc w:val="left"/>
                                 <w:rPr>
-                                  <w:rFonts w:ascii="Consolas" w:eastAsia="微软雅黑" w:hAnsi="Consolas" w:cs="Consolas" w:hint="eastAsia"/>
+                                  <w:rFonts w:ascii="Consolas" w:eastAsia="微软雅黑" w:hAnsi="Consolas" w:cs="Consolas"/>
                                   <w:color w:val="333333"/>
                                   <w:kern w:val="0"/>
                                   <w:szCs w:val="21"/>
@@ -5588,11 +5281,6 @@
             <w:tcW w:w="2074" w:type="dxa"/>
           </w:tcPr>
           <w:p>
-            <w:pPr>
-              <w:rPr>
-                <w:rFonts w:hint="eastAsia"/>
-              </w:rPr>
-            </w:pPr>
             <w:r>
               <w:rPr>
                 <w:rFonts w:hint="eastAsia"/>
@@ -5609,11 +5297,6 @@
             <w:tcW w:w="2074" w:type="dxa"/>
           </w:tcPr>
           <w:p>
-            <w:pPr>
-              <w:rPr>
-                <w:rFonts w:hint="eastAsia"/>
-              </w:rPr>
-            </w:pPr>
             <w:r>
               <w:rPr>
                 <w:rFonts w:hint="eastAsia"/>
@@ -5639,11 +5322,6 @@
             <w:tcW w:w="2074" w:type="dxa"/>
           </w:tcPr>
           <w:p>
-            <w:pPr>
-              <w:rPr>
-                <w:rFonts w:hint="eastAsia"/>
-              </w:rPr>
-            </w:pPr>
             <w:r>
               <w:rPr>
                 <w:rFonts w:hint="eastAsia"/>
@@ -5669,11 +5347,6 @@
             <w:tcW w:w="2074" w:type="dxa"/>
           </w:tcPr>
           <w:p>
-            <w:pPr>
-              <w:rPr>
-                <w:rFonts w:hint="eastAsia"/>
-              </w:rPr>
-            </w:pPr>
             <w:r>
               <w:rPr>
                 <w:rFonts w:hint="eastAsia"/>
@@ -5697,11 +5370,6 @@
             <w:tcW w:w="2074" w:type="dxa"/>
           </w:tcPr>
           <w:p>
-            <w:pPr>
-              <w:rPr>
-                <w:rFonts w:hint="eastAsia"/>
-              </w:rPr>
-            </w:pPr>
             <w:r>
               <w:rPr>
                 <w:rFonts w:hint="eastAsia"/>
@@ -5715,11 +5383,6 @@
             <w:tcW w:w="2074" w:type="dxa"/>
           </w:tcPr>
           <w:p>
-            <w:pPr>
-              <w:rPr>
-                <w:rFonts w:hint="eastAsia"/>
-              </w:rPr>
-            </w:pPr>
             <w:r>
               <w:rPr>
                 <w:rFonts w:hint="eastAsia"/>
@@ -5733,11 +5396,6 @@
             <w:tcW w:w="2074" w:type="dxa"/>
           </w:tcPr>
           <w:p>
-            <w:pPr>
-              <w:rPr>
-                <w:rFonts w:hint="eastAsia"/>
-              </w:rPr>
-            </w:pPr>
             <w:r>
               <w:rPr>
                 <w:rFonts w:hint="eastAsia"/>
@@ -5750,13 +5408,7 @@
           <w:tcPr>
             <w:tcW w:w="2074" w:type="dxa"/>
           </w:tcPr>
-          <w:p>
-            <w:pPr>
-              <w:rPr>
-                <w:rFonts w:hint="eastAsia"/>
-              </w:rPr>
-            </w:pPr>
-          </w:p>
+          <w:p/>
         </w:tc>
       </w:tr>
       <w:tr>
@@ -5765,15 +5417,11 @@
             <w:tcW w:w="2074" w:type="dxa"/>
           </w:tcPr>
           <w:p>
-            <w:pPr>
-              <w:rPr>
-                <w:rFonts w:hint="eastAsia"/>
-              </w:rPr>
-            </w:pPr>
-            <w:r>
-              <w:rPr>
-                <w:rFonts w:hint="eastAsia"/>
-              </w:rPr>
+            <w:r>
+              <w:rPr>
+                <w:rFonts w:hint="eastAsia"/>
+              </w:rPr>
+              <w:lastRenderedPageBreak/>
               <w:t>100</w:t>
             </w:r>
           </w:p>
@@ -5783,11 +5431,6 @@
             <w:tcW w:w="2074" w:type="dxa"/>
           </w:tcPr>
           <w:p>
-            <w:pPr>
-              <w:rPr>
-                <w:rFonts w:hint="eastAsia"/>
-              </w:rPr>
-            </w:pPr>
             <w:r>
               <w:rPr>
                 <w:rFonts w:hint="eastAsia"/>
@@ -5801,11 +5444,6 @@
             <w:tcW w:w="2074" w:type="dxa"/>
           </w:tcPr>
           <w:p>
-            <w:pPr>
-              <w:rPr>
-                <w:rFonts w:hint="eastAsia"/>
-              </w:rPr>
-            </w:pPr>
             <w:r>
               <w:rPr>
                 <w:rFonts w:hint="eastAsia"/>
@@ -5818,13 +5456,7 @@
           <w:tcPr>
             <w:tcW w:w="2074" w:type="dxa"/>
           </w:tcPr>
-          <w:p>
-            <w:pPr>
-              <w:rPr>
-                <w:rFonts w:hint="eastAsia"/>
-              </w:rPr>
-            </w:pPr>
-          </w:p>
+          <w:p/>
         </w:tc>
       </w:tr>
       <w:tr>
@@ -5833,16 +5465,10 @@
             <w:tcW w:w="2074" w:type="dxa"/>
           </w:tcPr>
           <w:p>
-            <w:pPr>
-              <w:rPr>
-                <w:rFonts w:hint="eastAsia"/>
-              </w:rPr>
-            </w:pPr>
-            <w:r>
-              <w:rPr>
-                <w:rFonts w:hint="eastAsia"/>
-              </w:rPr>
-              <w:lastRenderedPageBreak/>
+            <w:r>
+              <w:rPr>
+                <w:rFonts w:hint="eastAsia"/>
+              </w:rPr>
               <w:t>100</w:t>
             </w:r>
           </w:p>
@@ -5852,11 +5478,6 @@
             <w:tcW w:w="2074" w:type="dxa"/>
           </w:tcPr>
           <w:p>
-            <w:pPr>
-              <w:rPr>
-                <w:rFonts w:hint="eastAsia"/>
-              </w:rPr>
-            </w:pPr>
             <w:r>
               <w:rPr>
                 <w:rFonts w:hint="eastAsia"/>
@@ -5870,11 +5491,6 @@
             <w:tcW w:w="2074" w:type="dxa"/>
           </w:tcPr>
           <w:p>
-            <w:pPr>
-              <w:rPr>
-                <w:rFonts w:hint="eastAsia"/>
-              </w:rPr>
-            </w:pPr>
             <w:r>
               <w:rPr>
                 <w:rFonts w:hint="eastAsia"/>
@@ -5887,13 +5503,7 @@
           <w:tcPr>
             <w:tcW w:w="2074" w:type="dxa"/>
           </w:tcPr>
-          <w:p>
-            <w:pPr>
-              <w:rPr>
-                <w:rFonts w:hint="eastAsia"/>
-              </w:rPr>
-            </w:pPr>
-          </w:p>
+          <w:p/>
         </w:tc>
       </w:tr>
       <w:tr>
@@ -5902,11 +5512,6 @@
             <w:tcW w:w="2074" w:type="dxa"/>
           </w:tcPr>
           <w:p>
-            <w:pPr>
-              <w:rPr>
-                <w:rFonts w:hint="eastAsia"/>
-              </w:rPr>
-            </w:pPr>
             <w:r>
               <w:rPr>
                 <w:rFonts w:hint="eastAsia"/>
@@ -5920,11 +5525,6 @@
             <w:tcW w:w="2074" w:type="dxa"/>
           </w:tcPr>
           <w:p>
-            <w:pPr>
-              <w:rPr>
-                <w:rFonts w:hint="eastAsia"/>
-              </w:rPr>
-            </w:pPr>
             <w:r>
               <w:rPr>
                 <w:rFonts w:hint="eastAsia"/>
@@ -5938,11 +5538,6 @@
             <w:tcW w:w="2074" w:type="dxa"/>
           </w:tcPr>
           <w:p>
-            <w:pPr>
-              <w:rPr>
-                <w:rFonts w:hint="eastAsia"/>
-              </w:rPr>
-            </w:pPr>
             <w:r>
               <w:rPr>
                 <w:rFonts w:hint="eastAsia"/>
@@ -5955,13 +5550,7 @@
           <w:tcPr>
             <w:tcW w:w="2074" w:type="dxa"/>
           </w:tcPr>
-          <w:p>
-            <w:pPr>
-              <w:rPr>
-                <w:rFonts w:hint="eastAsia"/>
-              </w:rPr>
-            </w:pPr>
-          </w:p>
+          <w:p/>
         </w:tc>
       </w:tr>
       <w:tr>
@@ -5970,11 +5559,6 @@
             <w:tcW w:w="2074" w:type="dxa"/>
           </w:tcPr>
           <w:p>
-            <w:pPr>
-              <w:rPr>
-                <w:rFonts w:hint="eastAsia"/>
-              </w:rPr>
-            </w:pPr>
             <w:r>
               <w:rPr>
                 <w:rFonts w:hint="eastAsia"/>
@@ -5988,11 +5572,6 @@
             <w:tcW w:w="2074" w:type="dxa"/>
           </w:tcPr>
           <w:p>
-            <w:pPr>
-              <w:rPr>
-                <w:rFonts w:hint="eastAsia"/>
-              </w:rPr>
-            </w:pPr>
             <w:r>
               <w:rPr>
                 <w:rFonts w:hint="eastAsia"/>
@@ -6006,11 +5585,6 @@
             <w:tcW w:w="2074" w:type="dxa"/>
           </w:tcPr>
           <w:p>
-            <w:pPr>
-              <w:rPr>
-                <w:rFonts w:hint="eastAsia"/>
-              </w:rPr>
-            </w:pPr>
             <w:r>
               <w:rPr>
                 <w:rFonts w:hint="eastAsia"/>
@@ -6023,13 +5597,7 @@
           <w:tcPr>
             <w:tcW w:w="2074" w:type="dxa"/>
           </w:tcPr>
-          <w:p>
-            <w:pPr>
-              <w:rPr>
-                <w:rFonts w:hint="eastAsia"/>
-              </w:rPr>
-            </w:pPr>
-          </w:p>
+          <w:p/>
         </w:tc>
       </w:tr>
       <w:tr>
@@ -6038,11 +5606,6 @@
             <w:tcW w:w="2074" w:type="dxa"/>
           </w:tcPr>
           <w:p>
-            <w:pPr>
-              <w:rPr>
-                <w:rFonts w:hint="eastAsia"/>
-              </w:rPr>
-            </w:pPr>
             <w:r>
               <w:rPr>
                 <w:rFonts w:hint="eastAsia"/>
@@ -6056,11 +5619,6 @@
             <w:tcW w:w="2074" w:type="dxa"/>
           </w:tcPr>
           <w:p>
-            <w:pPr>
-              <w:rPr>
-                <w:rFonts w:hint="eastAsia"/>
-              </w:rPr>
-            </w:pPr>
             <w:r>
               <w:rPr>
                 <w:rFonts w:hint="eastAsia"/>
@@ -6074,11 +5632,6 @@
             <w:tcW w:w="2074" w:type="dxa"/>
           </w:tcPr>
           <w:p>
-            <w:pPr>
-              <w:rPr>
-                <w:rFonts w:hint="eastAsia"/>
-              </w:rPr>
-            </w:pPr>
             <w:r>
               <w:rPr>
                 <w:rFonts w:hint="eastAsia"/>
@@ -6092,11 +5645,6 @@
             <w:tcW w:w="2074" w:type="dxa"/>
           </w:tcPr>
           <w:p>
-            <w:pPr>
-              <w:rPr>
-                <w:rFonts w:hint="eastAsia"/>
-              </w:rPr>
-            </w:pPr>
             <w:r>
               <w:rPr>
                 <w:rFonts w:hint="eastAsia"/>
@@ -6112,11 +5660,6 @@
             <w:tcW w:w="2074" w:type="dxa"/>
           </w:tcPr>
           <w:p>
-            <w:pPr>
-              <w:rPr>
-                <w:rFonts w:hint="eastAsia"/>
-              </w:rPr>
-            </w:pPr>
             <w:r>
               <w:rPr>
                 <w:rFonts w:hint="eastAsia"/>
@@ -6130,11 +5673,6 @@
             <w:tcW w:w="2074" w:type="dxa"/>
           </w:tcPr>
           <w:p>
-            <w:pPr>
-              <w:rPr>
-                <w:rFonts w:hint="eastAsia"/>
-              </w:rPr>
-            </w:pPr>
             <w:r>
               <w:rPr>
                 <w:rFonts w:hint="eastAsia"/>
@@ -6148,11 +5686,6 @@
             <w:tcW w:w="2074" w:type="dxa"/>
           </w:tcPr>
           <w:p>
-            <w:pPr>
-              <w:rPr>
-                <w:rFonts w:hint="eastAsia"/>
-              </w:rPr>
-            </w:pPr>
             <w:r>
               <w:rPr>
                 <w:rFonts w:hint="eastAsia"/>
@@ -6166,30 +5699,17 @@
             <w:tcW w:w="2074" w:type="dxa"/>
           </w:tcPr>
           <w:p>
-            <w:pPr>
-              <w:rPr>
-                <w:rFonts w:hint="eastAsia"/>
-              </w:rPr>
-            </w:pPr>
             <w:r>
               <w:rPr>
                 <w:rFonts w:hint="eastAsia"/>
               </w:rPr>
               <w:t>0.05</w:t>
             </w:r>
-            <w:bookmarkStart w:id="0" w:name="_GoBack"/>
-            <w:bookmarkEnd w:id="0"/>
           </w:p>
         </w:tc>
       </w:tr>
     </w:tbl>
-    <w:p>
-      <w:pPr>
-        <w:rPr>
-          <w:rFonts w:hint="eastAsia"/>
-        </w:rPr>
-      </w:pPr>
-    </w:p>
+    <w:p/>
     <w:sectPr>
       <w:pgSz w:w="11906" w:h="16838"/>
       <w:pgMar w:top="1440" w:right="1800" w:bottom="1440" w:left="1800" w:header="851" w:footer="992" w:gutter="0"/>
@@ -6777,7 +6297,7 @@
       <w:lvlText w:val="%1."/>
       <w:lvlJc w:val="left"/>
       <w:pPr>
-        <w:ind w:left="420" w:hanging="420"/>
+        <w:ind w:left="840" w:hanging="420"/>
       </w:pPr>
     </w:lvl>
     <w:lvl w:ilvl="1" w:tplc="04090019" w:tentative="1">
@@ -6786,7 +6306,7 @@
       <w:lvlText w:val="%2)"/>
       <w:lvlJc w:val="left"/>
       <w:pPr>
-        <w:ind w:left="840" w:hanging="420"/>
+        <w:ind w:left="1260" w:hanging="420"/>
       </w:pPr>
     </w:lvl>
     <w:lvl w:ilvl="2" w:tplc="0409001B" w:tentative="1">
@@ -6795,7 +6315,7 @@
       <w:lvlText w:val="%3."/>
       <w:lvlJc w:val="right"/>
       <w:pPr>
-        <w:ind w:left="1260" w:hanging="420"/>
+        <w:ind w:left="1680" w:hanging="420"/>
       </w:pPr>
     </w:lvl>
     <w:lvl w:ilvl="3" w:tplc="0409000F" w:tentative="1">
@@ -6804,7 +6324,7 @@
       <w:lvlText w:val="%4."/>
       <w:lvlJc w:val="left"/>
       <w:pPr>
-        <w:ind w:left="1680" w:hanging="420"/>
+        <w:ind w:left="2100" w:hanging="420"/>
       </w:pPr>
     </w:lvl>
     <w:lvl w:ilvl="4" w:tplc="04090019" w:tentative="1">
@@ -6813,7 +6333,7 @@
       <w:lvlText w:val="%5)"/>
       <w:lvlJc w:val="left"/>
       <w:pPr>
-        <w:ind w:left="2100" w:hanging="420"/>
+        <w:ind w:left="2520" w:hanging="420"/>
       </w:pPr>
     </w:lvl>
     <w:lvl w:ilvl="5" w:tplc="0409001B" w:tentative="1">
@@ -6822,7 +6342,7 @@
       <w:lvlText w:val="%6."/>
       <w:lvlJc w:val="right"/>
       <w:pPr>
-        <w:ind w:left="2520" w:hanging="420"/>
+        <w:ind w:left="2940" w:hanging="420"/>
       </w:pPr>
     </w:lvl>
     <w:lvl w:ilvl="6" w:tplc="0409000F" w:tentative="1">
@@ -6831,7 +6351,7 @@
       <w:lvlText w:val="%7."/>
       <w:lvlJc w:val="left"/>
       <w:pPr>
-        <w:ind w:left="2940" w:hanging="420"/>
+        <w:ind w:left="3360" w:hanging="420"/>
       </w:pPr>
     </w:lvl>
     <w:lvl w:ilvl="7" w:tplc="04090019" w:tentative="1">
@@ -6840,7 +6360,7 @@
       <w:lvlText w:val="%8)"/>
       <w:lvlJc w:val="left"/>
       <w:pPr>
-        <w:ind w:left="3360" w:hanging="420"/>
+        <w:ind w:left="3780" w:hanging="420"/>
       </w:pPr>
     </w:lvl>
     <w:lvl w:ilvl="8" w:tplc="0409001B" w:tentative="1">
@@ -6849,7 +6369,7 @@
       <w:lvlText w:val="%9."/>
       <w:lvlJc w:val="right"/>
       <w:pPr>
-        <w:ind w:left="3780" w:hanging="420"/>
+        <w:ind w:left="4200" w:hanging="420"/>
       </w:pPr>
     </w:lvl>
   </w:abstractNum>
@@ -7385,6 +6905,28 @@
       <w:jc w:val="both"/>
     </w:pPr>
   </w:style>
+  <w:style w:type="paragraph" w:styleId="1">
+    <w:name w:val="heading 1"/>
+    <w:basedOn w:val="a"/>
+    <w:next w:val="a"/>
+    <w:link w:val="1Char"/>
+    <w:uiPriority w:val="9"/>
+    <w:qFormat/>
+    <w:rsid w:val="00930A5D"/>
+    <w:pPr>
+      <w:keepNext/>
+      <w:keepLines/>
+      <w:spacing w:before="340" w:after="330" w:line="578" w:lineRule="auto"/>
+      <w:outlineLvl w:val="0"/>
+    </w:pPr>
+    <w:rPr>
+      <w:b/>
+      <w:bCs/>
+      <w:kern w:val="44"/>
+      <w:sz w:val="44"/>
+      <w:szCs w:val="44"/>
+    </w:rPr>
+  </w:style>
   <w:style w:type="character" w:default="1" w:styleId="a0">
     <w:name w:val="Default Paragraph Font"/>
     <w:uiPriority w:val="1"/>
@@ -7452,6 +6994,20 @@
         <w:insideV w:val="single" w:sz="4" w:space="0" w:color="auto"/>
       </w:tblBorders>
     </w:tblPr>
+  </w:style>
+  <w:style w:type="character" w:customStyle="1" w:styleId="1Char">
+    <w:name w:val="标题 1 Char"/>
+    <w:basedOn w:val="a0"/>
+    <w:link w:val="1"/>
+    <w:uiPriority w:val="9"/>
+    <w:rsid w:val="00930A5D"/>
+    <w:rPr>
+      <w:b/>
+      <w:bCs/>
+      <w:kern w:val="44"/>
+      <w:sz w:val="44"/>
+      <w:szCs w:val="44"/>
+    </w:rPr>
   </w:style>
 </w:styles>
 </file>

</xml_diff>